<commit_message>
updated the job profile
</commit_message>
<xml_diff>
--- a/Personal Docs/Venu Gopal Inturi_Resume.docx
+++ b/Personal Docs/Venu Gopal Inturi_Resume.docx
@@ -358,7 +358,23 @@
                 <w:color w:val="000000"/>
                 <w:szCs w:val="18"/>
               </w:rPr>
-              <w:t>Agile (SAFe)</w:t>
+              <w:t>Agile (</w:t>
+            </w:r>
+            <w:proofErr w:type="spellStart"/>
+            <w:r>
+              <w:rPr>
+                <w:color w:val="000000"/>
+                <w:szCs w:val="18"/>
+              </w:rPr>
+              <w:t>SAFe</w:t>
+            </w:r>
+            <w:proofErr w:type="spellEnd"/>
+            <w:r>
+              <w:rPr>
+                <w:color w:val="000000"/>
+                <w:szCs w:val="18"/>
+              </w:rPr>
+              <w:t>)</w:t>
             </w:r>
           </w:p>
           <w:p>
@@ -661,7 +677,7 @@
               <w:pStyle w:val="Heading4"/>
             </w:pPr>
             <w:r>
-              <w:t>Wipro LTD - Sr Test Engineer</w:t>
+              <w:t>Deloitte Tax – Consultant - QA engineer</w:t>
             </w:r>
           </w:p>
           <w:p>
@@ -683,21 +699,7 @@
                 <w:color w:val="000000"/>
                 <w:szCs w:val="18"/>
               </w:rPr>
-              <w:t>201</w:t>
-            </w:r>
-            <w:r>
-              <w:rPr>
-                <w:color w:val="000000"/>
-                <w:szCs w:val="18"/>
-              </w:rPr>
-              <w:t>4</w:t>
-            </w:r>
-            <w:r>
-              <w:rPr>
-                <w:color w:val="000000"/>
-                <w:szCs w:val="18"/>
-              </w:rPr>
-              <w:t>–2020</w:t>
+              <w:t>2020–Present</w:t>
             </w:r>
           </w:p>
           <w:p>
@@ -738,7 +740,27 @@
                 <w:color w:val="000000"/>
                 <w:szCs w:val="18"/>
               </w:rPr>
-              <w:t>Project: Orchestration- Merck Life sciences (HealthCare)</w:t>
+              <w:t xml:space="preserve">Project: </w:t>
+            </w:r>
+            <w:proofErr w:type="spellStart"/>
+            <w:r>
+              <w:rPr>
+                <w:b/>
+                <w:bCs/>
+                <w:color w:val="000000"/>
+                <w:szCs w:val="18"/>
+              </w:rPr>
+              <w:t>Intella</w:t>
+            </w:r>
+            <w:proofErr w:type="spellEnd"/>
+            <w:r>
+              <w:rPr>
+                <w:b/>
+                <w:bCs/>
+                <w:color w:val="000000"/>
+                <w:szCs w:val="18"/>
+              </w:rPr>
+              <w:t xml:space="preserve">- Knowledge Management </w:t>
             </w:r>
           </w:p>
           <w:p>
@@ -757,6 +779,15 @@
                 <w:szCs w:val="18"/>
               </w:rPr>
             </w:pPr>
+            <w:r>
+              <w:rPr>
+                <w:b/>
+                <w:bCs/>
+                <w:color w:val="000000"/>
+                <w:szCs w:val="18"/>
+              </w:rPr>
+              <w:t xml:space="preserve"> </w:t>
+            </w:r>
           </w:p>
           <w:p>
             <w:pPr>
@@ -786,7 +817,7 @@
                 <w:color w:val="58585F"/>
                 <w:szCs w:val="18"/>
               </w:rPr>
-              <w:t>Provided regular updates to team leadership on quality metrics by communicating consistency problems or production deficiencies.</w:t>
+              <w:t>Involved in the scripting and execution of the automation scripts in the multiple environments using Azure DevOps pipeline</w:t>
             </w:r>
           </w:p>
           <w:p>
@@ -817,14 +848,14 @@
                 <w:color w:val="58585F"/>
                 <w:szCs w:val="18"/>
               </w:rPr>
-              <w:t xml:space="preserve">Having good understanding in the Agile ceremonies and </w:t>
+              <w:t xml:space="preserve">Managing the production deployment and providing sign off on </w:t>
             </w:r>
             <w:r>
               <w:rPr>
                 <w:rFonts w:ascii="Arial" w:eastAsia="Arial" w:hAnsi="Arial" w:cs="Arial"/>
                 <w:color w:val="58585F"/>
               </w:rPr>
-              <w:t>being</w:t>
+              <w:t>the</w:t>
             </w:r>
             <w:r>
               <w:rPr>
@@ -832,15 +863,7 @@
                 <w:color w:val="58585F"/>
                 <w:szCs w:val="18"/>
               </w:rPr>
-              <w:t xml:space="preserve"> a part of Scaled Agile Framework (SAFe) in the project development.</w:t>
-            </w:r>
-            <w:r>
-              <w:rPr>
-                <w:rFonts w:ascii="Arial" w:eastAsia="Arial" w:hAnsi="Arial" w:cs="Arial"/>
-                <w:color w:val="58585F"/>
-                <w:szCs w:val="18"/>
-              </w:rPr>
-              <w:t xml:space="preserve"> </w:t>
+              <w:t xml:space="preserve"> latest release.</w:t>
             </w:r>
           </w:p>
           <w:p>
@@ -871,7 +894,7 @@
                 <w:color w:val="58585F"/>
                 <w:szCs w:val="18"/>
               </w:rPr>
-              <w:t>Implemented and enhanced selenium automation framework using java with TestNG framework and Hybrid approach</w:t>
+              <w:t>Monitored product standards and quality-control programs.</w:t>
             </w:r>
           </w:p>
           <w:p>
@@ -900,9 +923,8 @@
               <w:rPr>
                 <w:rFonts w:ascii="Arial" w:eastAsia="Arial" w:hAnsi="Arial" w:cs="Arial"/>
                 <w:color w:val="58585F"/>
-                <w:szCs w:val="18"/>
-              </w:rPr>
-              <w:t>Developed and maintained scripts for different suites and executing the pipeline based on the code deployment</w:t>
+              </w:rPr>
+              <w:t>Involved in development of Complete Framework using TestNG with Data Driven Approach.</w:t>
             </w:r>
           </w:p>
           <w:p>
@@ -933,22 +955,7 @@
                 <w:color w:val="58585F"/>
                 <w:szCs w:val="18"/>
               </w:rPr>
-              <w:t xml:space="preserve">Updated the test reports to be in line with the </w:t>
-            </w:r>
-            <w:r>
-              <w:rPr>
-                <w:rFonts w:ascii="Arial" w:eastAsia="Arial" w:hAnsi="Arial" w:cs="Arial"/>
-                <w:color w:val="58585F"/>
-              </w:rPr>
-              <w:t>client's needs</w:t>
-            </w:r>
-            <w:r>
-              <w:rPr>
-                <w:rFonts w:ascii="Arial" w:eastAsia="Arial" w:hAnsi="Arial" w:cs="Arial"/>
-                <w:color w:val="58585F"/>
-                <w:szCs w:val="18"/>
-              </w:rPr>
-              <w:t>.</w:t>
+              <w:t>Educated employees on specific QA standards and confirmed maintenance of standards.</w:t>
             </w:r>
           </w:p>
           <w:p>
@@ -979,8 +986,115 @@
                 <w:color w:val="58585F"/>
                 <w:szCs w:val="18"/>
               </w:rPr>
-              <w:t>Served as information systems liaison with vendors, information services and end-users to make recommendations for optimization of systems.</w:t>
-            </w:r>
+              <w:t>Provided analytical, planning and coordination support on projects as assigned, reviewing, interpreting, analyzing and illustrating data to stimulate and support enlightened decision making.</w:t>
+            </w:r>
+          </w:p>
+          <w:p>
+            <w:pPr>
+              <w:pStyle w:val="Heading4"/>
+            </w:pPr>
+          </w:p>
+          <w:p>
+            <w:pPr>
+              <w:pStyle w:val="Heading4"/>
+            </w:pPr>
+            <w:r>
+              <w:t>Wipro LTD - Sr Test Engineer</w:t>
+            </w:r>
+          </w:p>
+          <w:p>
+            <w:pPr>
+              <w:pBdr>
+                <w:top w:val="nil"/>
+                <w:left w:val="nil"/>
+                <w:bottom w:val="nil"/>
+                <w:right w:val="nil"/>
+                <w:between w:val="nil"/>
+              </w:pBdr>
+              <w:rPr>
+                <w:color w:val="000000"/>
+                <w:szCs w:val="18"/>
+              </w:rPr>
+            </w:pPr>
+            <w:r>
+              <w:rPr>
+                <w:color w:val="000000"/>
+                <w:szCs w:val="18"/>
+              </w:rPr>
+              <w:t>201</w:t>
+            </w:r>
+            <w:r>
+              <w:rPr>
+                <w:color w:val="000000"/>
+                <w:szCs w:val="18"/>
+              </w:rPr>
+              <w:t>4</w:t>
+            </w:r>
+            <w:r>
+              <w:rPr>
+                <w:color w:val="000000"/>
+                <w:szCs w:val="18"/>
+              </w:rPr>
+              <w:t>–2020</w:t>
+            </w:r>
+          </w:p>
+          <w:p>
+            <w:pPr>
+              <w:pBdr>
+                <w:top w:val="nil"/>
+                <w:left w:val="nil"/>
+                <w:bottom w:val="nil"/>
+                <w:right w:val="nil"/>
+                <w:between w:val="nil"/>
+              </w:pBdr>
+              <w:rPr>
+                <w:color w:val="000000"/>
+                <w:szCs w:val="18"/>
+              </w:rPr>
+            </w:pPr>
+          </w:p>
+          <w:p>
+            <w:pPr>
+              <w:pBdr>
+                <w:top w:val="nil"/>
+                <w:left w:val="nil"/>
+                <w:bottom w:val="nil"/>
+                <w:right w:val="nil"/>
+                <w:between w:val="nil"/>
+              </w:pBdr>
+              <w:rPr>
+                <w:b/>
+                <w:bCs/>
+                <w:color w:val="000000"/>
+                <w:szCs w:val="18"/>
+              </w:rPr>
+            </w:pPr>
+            <w:r>
+              <w:rPr>
+                <w:b/>
+                <w:bCs/>
+                <w:color w:val="000000"/>
+                <w:szCs w:val="18"/>
+              </w:rPr>
+              <w:t>Project: Orchestration- Merck Life sciences (HealthCare)</w:t>
+            </w:r>
+          </w:p>
+          <w:p>
+            <w:pPr>
+              <w:pBdr>
+                <w:top w:val="nil"/>
+                <w:left w:val="nil"/>
+                <w:bottom w:val="nil"/>
+                <w:right w:val="nil"/>
+                <w:between w:val="nil"/>
+              </w:pBdr>
+              <w:rPr>
+                <w:b/>
+                <w:bCs/>
+                <w:color w:val="000000"/>
+                <w:szCs w:val="18"/>
+              </w:rPr>
+            </w:pPr>
           </w:p>
           <w:p>
             <w:pPr>
@@ -1010,22 +1124,7 @@
                 <w:color w:val="58585F"/>
                 <w:szCs w:val="18"/>
               </w:rPr>
-              <w:t xml:space="preserve">Regular interaction with the clients to gather requirements and </w:t>
-            </w:r>
-            <w:r>
-              <w:rPr>
-                <w:rFonts w:ascii="Arial" w:eastAsia="Arial" w:hAnsi="Arial" w:cs="Arial"/>
-                <w:color w:val="58585F"/>
-              </w:rPr>
-              <w:t>make</w:t>
-            </w:r>
-            <w:r>
-              <w:rPr>
-                <w:rFonts w:ascii="Arial" w:eastAsia="Arial" w:hAnsi="Arial" w:cs="Arial"/>
-                <w:color w:val="58585F"/>
-                <w:szCs w:val="18"/>
-              </w:rPr>
-              <w:t xml:space="preserve"> sure the requirements are well documented.</w:t>
+              <w:t>Provided regular updates to team leadership on quality metrics by communicating consistency problems or production deficiencies.</w:t>
             </w:r>
           </w:p>
           <w:p>
@@ -1056,14 +1155,14 @@
                 <w:color w:val="58585F"/>
                 <w:szCs w:val="18"/>
               </w:rPr>
-              <w:t xml:space="preserve">Provide regular </w:t>
+              <w:t xml:space="preserve">Having good understanding in the Agile ceremonies and </w:t>
             </w:r>
             <w:r>
               <w:rPr>
                 <w:rFonts w:ascii="Arial" w:eastAsia="Arial" w:hAnsi="Arial" w:cs="Arial"/>
                 <w:color w:val="58585F"/>
               </w:rPr>
-              <w:t>updates</w:t>
+              <w:t>being</w:t>
             </w:r>
             <w:r>
               <w:rPr>
@@ -1071,102 +1170,30 @@
                 <w:color w:val="58585F"/>
                 <w:szCs w:val="18"/>
               </w:rPr>
-              <w:t xml:space="preserve"> to the manager on the status and blockers of the current implementation.</w:t>
-            </w:r>
-          </w:p>
-          <w:p/>
-          <w:p>
-            <w:pPr>
-              <w:pStyle w:val="Heading4"/>
-            </w:pPr>
-            <w:r>
-              <w:t>Deloitte Tax – Consultant - QA engineer</w:t>
-            </w:r>
-          </w:p>
-          <w:p>
-            <w:pPr>
-              <w:pBdr>
-                <w:top w:val="nil"/>
-                <w:left w:val="nil"/>
-                <w:bottom w:val="nil"/>
-                <w:right w:val="nil"/>
-                <w:between w:val="nil"/>
-              </w:pBdr>
-              <w:rPr>
-                <w:color w:val="000000"/>
-                <w:szCs w:val="18"/>
-              </w:rPr>
-            </w:pPr>
-            <w:r>
-              <w:rPr>
-                <w:color w:val="000000"/>
-                <w:szCs w:val="18"/>
-              </w:rPr>
-              <w:t>2020–Present</w:t>
-            </w:r>
-          </w:p>
-          <w:p>
-            <w:pPr>
-              <w:pBdr>
-                <w:top w:val="nil"/>
-                <w:left w:val="nil"/>
-                <w:bottom w:val="nil"/>
-                <w:right w:val="nil"/>
-                <w:between w:val="nil"/>
-              </w:pBdr>
-              <w:rPr>
-                <w:color w:val="000000"/>
-                <w:szCs w:val="18"/>
-              </w:rPr>
-            </w:pPr>
-          </w:p>
-          <w:p>
-            <w:pPr>
-              <w:pBdr>
-                <w:top w:val="nil"/>
-                <w:left w:val="nil"/>
-                <w:bottom w:val="nil"/>
-                <w:right w:val="nil"/>
-                <w:between w:val="nil"/>
-              </w:pBdr>
-              <w:rPr>
-                <w:b/>
-                <w:bCs/>
-                <w:color w:val="000000"/>
-                <w:szCs w:val="18"/>
-              </w:rPr>
-            </w:pPr>
-            <w:r>
-              <w:rPr>
-                <w:b/>
-                <w:bCs/>
-                <w:color w:val="000000"/>
-                <w:szCs w:val="18"/>
-              </w:rPr>
-              <w:t xml:space="preserve">Project: Intella- Knowledge Management </w:t>
-            </w:r>
-          </w:p>
-          <w:p>
-            <w:pPr>
-              <w:pBdr>
-                <w:top w:val="nil"/>
-                <w:left w:val="nil"/>
-                <w:bottom w:val="nil"/>
-                <w:right w:val="nil"/>
-                <w:between w:val="nil"/>
-              </w:pBdr>
-              <w:rPr>
-                <w:b/>
-                <w:bCs/>
-                <w:color w:val="000000"/>
-                <w:szCs w:val="18"/>
-              </w:rPr>
-            </w:pPr>
-            <w:r>
-              <w:rPr>
-                <w:b/>
-                <w:bCs/>
-                <w:color w:val="000000"/>
+              <w:t xml:space="preserve"> a part of Scaled Agile Framework (</w:t>
+            </w:r>
+            <w:proofErr w:type="spellStart"/>
+            <w:r>
+              <w:rPr>
+                <w:rFonts w:ascii="Arial" w:eastAsia="Arial" w:hAnsi="Arial" w:cs="Arial"/>
+                <w:color w:val="58585F"/>
+                <w:szCs w:val="18"/>
+              </w:rPr>
+              <w:t>SAFe</w:t>
+            </w:r>
+            <w:proofErr w:type="spellEnd"/>
+            <w:r>
+              <w:rPr>
+                <w:rFonts w:ascii="Arial" w:eastAsia="Arial" w:hAnsi="Arial" w:cs="Arial"/>
+                <w:color w:val="58585F"/>
+                <w:szCs w:val="18"/>
+              </w:rPr>
+              <w:t>) in the project development.</w:t>
+            </w:r>
+            <w:r>
+              <w:rPr>
+                <w:rFonts w:ascii="Arial" w:eastAsia="Arial" w:hAnsi="Arial" w:cs="Arial"/>
+                <w:color w:val="58585F"/>
                 <w:szCs w:val="18"/>
               </w:rPr>
               <w:t xml:space="preserve"> </w:t>
@@ -1200,7 +1227,7 @@
                 <w:color w:val="58585F"/>
                 <w:szCs w:val="18"/>
               </w:rPr>
-              <w:t>Involved in the scripting and execution of the automation scripts in the multiple environments using Azure DevOps pipeline</w:t>
+              <w:t>Implemented and enhanced selenium automation framework using java with TestNG framework and Hybrid approach</w:t>
             </w:r>
           </w:p>
           <w:p>
@@ -1231,22 +1258,7 @@
                 <w:color w:val="58585F"/>
                 <w:szCs w:val="18"/>
               </w:rPr>
-              <w:t xml:space="preserve">Managing the production deployment and providing sign off on </w:t>
-            </w:r>
-            <w:r>
-              <w:rPr>
-                <w:rFonts w:ascii="Arial" w:eastAsia="Arial" w:hAnsi="Arial" w:cs="Arial"/>
-                <w:color w:val="58585F"/>
-              </w:rPr>
-              <w:t>the</w:t>
-            </w:r>
-            <w:r>
-              <w:rPr>
-                <w:rFonts w:ascii="Arial" w:eastAsia="Arial" w:hAnsi="Arial" w:cs="Arial"/>
-                <w:color w:val="58585F"/>
-                <w:szCs w:val="18"/>
-              </w:rPr>
-              <w:t xml:space="preserve"> latest release.</w:t>
+              <w:t>Developed and maintained scripts for different suites and executing the pipeline based on the code deployment</w:t>
             </w:r>
           </w:p>
           <w:p>
@@ -1277,7 +1289,22 @@
                 <w:color w:val="58585F"/>
                 <w:szCs w:val="18"/>
               </w:rPr>
-              <w:t>Monitored product standards and quality-control programs.</w:t>
+              <w:t xml:space="preserve">Updated the test reports to be in line with the </w:t>
+            </w:r>
+            <w:r>
+              <w:rPr>
+                <w:rFonts w:ascii="Arial" w:eastAsia="Arial" w:hAnsi="Arial" w:cs="Arial"/>
+                <w:color w:val="58585F"/>
+              </w:rPr>
+              <w:t>client's needs</w:t>
+            </w:r>
+            <w:r>
+              <w:rPr>
+                <w:rFonts w:ascii="Arial" w:eastAsia="Arial" w:hAnsi="Arial" w:cs="Arial"/>
+                <w:color w:val="58585F"/>
+                <w:szCs w:val="18"/>
+              </w:rPr>
+              <w:t>.</w:t>
             </w:r>
           </w:p>
           <w:p>
@@ -1306,22 +1333,9 @@
               <w:rPr>
                 <w:rFonts w:ascii="Arial" w:eastAsia="Arial" w:hAnsi="Arial" w:cs="Arial"/>
                 <w:color w:val="58585F"/>
-              </w:rPr>
-              <w:t xml:space="preserve">Involved in development of Complete Framework using TestNG with </w:t>
-            </w:r>
-            <w:r>
-              <w:rPr>
-                <w:rFonts w:ascii="Arial" w:eastAsia="Arial" w:hAnsi="Arial" w:cs="Arial"/>
-                <w:color w:val="58585F"/>
-              </w:rPr>
-              <w:t>Data Driven</w:t>
-            </w:r>
-            <w:r>
-              <w:rPr>
-                <w:rFonts w:ascii="Arial" w:eastAsia="Arial" w:hAnsi="Arial" w:cs="Arial"/>
-                <w:color w:val="58585F"/>
-              </w:rPr>
-              <w:t xml:space="preserve"> Approach.</w:t>
+                <w:szCs w:val="18"/>
+              </w:rPr>
+              <w:t>Served as information systems liaison with vendors, information services and end-users to make recommendations for optimization of systems.</w:t>
             </w:r>
           </w:p>
           <w:p>
@@ -1352,7 +1366,22 @@
                 <w:color w:val="58585F"/>
                 <w:szCs w:val="18"/>
               </w:rPr>
-              <w:t>Educated employees on specific QA standards and confirmed maintenance of standards.</w:t>
+              <w:t xml:space="preserve">Regular interaction with the clients to gather requirements and </w:t>
+            </w:r>
+            <w:r>
+              <w:rPr>
+                <w:rFonts w:ascii="Arial" w:eastAsia="Arial" w:hAnsi="Arial" w:cs="Arial"/>
+                <w:color w:val="58585F"/>
+              </w:rPr>
+              <w:t>make</w:t>
+            </w:r>
+            <w:r>
+              <w:rPr>
+                <w:rFonts w:ascii="Arial" w:eastAsia="Arial" w:hAnsi="Arial" w:cs="Arial"/>
+                <w:color w:val="58585F"/>
+                <w:szCs w:val="18"/>
+              </w:rPr>
+              <w:t xml:space="preserve"> sure the requirements are well documented.</w:t>
             </w:r>
           </w:p>
           <w:p>
@@ -1383,9 +1412,25 @@
                 <w:color w:val="58585F"/>
                 <w:szCs w:val="18"/>
               </w:rPr>
-              <w:t>Provided analytical, planning and coordination support on projects as assigned, reviewing, interpreting, analyzing and illustrating data to stimulate and support enlightened decision making.</w:t>
-            </w:r>
-          </w:p>
+              <w:t xml:space="preserve">Provide regular </w:t>
+            </w:r>
+            <w:r>
+              <w:rPr>
+                <w:rFonts w:ascii="Arial" w:eastAsia="Arial" w:hAnsi="Arial" w:cs="Arial"/>
+                <w:color w:val="58585F"/>
+              </w:rPr>
+              <w:t>updates</w:t>
+            </w:r>
+            <w:r>
+              <w:rPr>
+                <w:rFonts w:ascii="Arial" w:eastAsia="Arial" w:hAnsi="Arial" w:cs="Arial"/>
+                <w:color w:val="58585F"/>
+                <w:szCs w:val="18"/>
+              </w:rPr>
+              <w:t xml:space="preserve"> to the manager on the status and blockers of the current implementation.</w:t>
+            </w:r>
+          </w:p>
+          <w:p/>
           <w:p>
             <w:pPr>
               <w:pStyle w:val="Heading2"/>

</xml_diff>